<commit_message>
try to do step2, not finish yet
</commit_message>
<xml_diff>
--- a/docs/2. Relational Representation/Relations.docx
+++ b/docs/2. Relational Representation/Relations.docx
@@ -1,12 +1,21 @@
 
 <file path=word/document.xml><?xml version="1.0" encoding="utf-8"?>
-<w:document xmlns:wpc="http://schemas.microsoft.com/office/word/2010/wordprocessingCanvas" xmlns:cx="http://schemas.microsoft.com/office/drawing/2014/chartex" xmlns:cx1="http://schemas.microsoft.com/office/drawing/2015/9/8/chartex" xmlns:cx2="http://schemas.microsoft.com/office/drawing/2015/10/21/chartex" xmlns:cx3="http://schemas.microsoft.com/office/drawing/2016/5/9/chartex" xmlns:cx4="http://schemas.microsoft.com/office/drawing/2016/5/10/chartex" xmlns:cx5="http://schemas.microsoft.com/office/drawing/2016/5/11/chartex" xmlns:cx6="http://schemas.microsoft.com/office/drawing/2016/5/12/chartex" xmlns:cx7="http://schemas.microsoft.com/office/drawing/2016/5/13/chartex" xmlns:cx8="http://schemas.microsoft.com/office/drawing/2016/5/14/chartex" xmlns:mc="http://schemas.openxmlformats.org/markup-compatibility/2006" xmlns:aink="http://schemas.microsoft.com/office/drawing/2016/ink" xmlns:am3d="http://schemas.microsoft.com/office/drawing/2017/model3d" xmlns:o="urn:schemas-microsoft-com:office:office" xmlns:r="http://schemas.openxmlformats.org/officeDocument/2006/relationships" xmlns:m="http://schemas.openxmlformats.org/officeDocument/2006/math" xmlns:v="urn:schemas-microsoft-com:vml" xmlns:wp14="http://schemas.microsoft.com/office/word/2010/wordprocessingDrawing" xmlns:wp="http://schemas.openxmlformats.org/drawingml/2006/wordprocessingDrawing" xmlns:w10="urn:schemas-microsoft-com:office:word" xmlns:w="http://schemas.openxmlformats.org/wordprocessingml/2006/main" xmlns:w14="http://schemas.microsoft.com/office/word/2010/wordml" xmlns:w15="http://schemas.microsoft.com/office/word/2012/wordml" xmlns:w16cid="http://schemas.microsoft.com/office/word/2016/wordml/cid" xmlns:w16se="http://schemas.microsoft.com/office/word/2015/wordml/symex" xmlns:wpg="http://schemas.microsoft.com/office/word/2010/wordprocessingGroup" xmlns:wpi="http://schemas.microsoft.com/office/word/2010/wordprocessingInk" xmlns:wne="http://schemas.microsoft.com/office/word/2006/wordml" xmlns:wps="http://schemas.microsoft.com/office/word/2010/wordprocessingShape" mc:Ignorable="w14 w15 w16se w16cid wp14">
+<w:document xmlns:wpc="http://schemas.microsoft.com/office/word/2010/wordprocessingCanvas" xmlns:mo="http://schemas.microsoft.com/office/mac/office/2008/main" xmlns:mc="http://schemas.openxmlformats.org/markup-compatibility/2006" xmlns:mv="urn:schemas-microsoft-com:mac:vml" xmlns:o="urn:schemas-microsoft-com:office:office" xmlns:r="http://schemas.openxmlformats.org/officeDocument/2006/relationships" xmlns:m="http://schemas.openxmlformats.org/officeDocument/2006/math" xmlns:v="urn:schemas-microsoft-com:vml" xmlns:wp14="http://schemas.microsoft.com/office/word/2010/wordprocessingDrawing" xmlns:wp="http://schemas.openxmlformats.org/drawingml/2006/wordprocessingDrawing" xmlns:w10="urn:schemas-microsoft-com:office:word" xmlns:w="http://schemas.openxmlformats.org/wordprocessingml/2006/main" xmlns:w14="http://schemas.microsoft.com/office/word/2010/wordml" xmlns:w15="http://schemas.microsoft.com/office/word/2012/wordml" xmlns:wpg="http://schemas.microsoft.com/office/word/2010/wordprocessingGroup" xmlns:wpi="http://schemas.microsoft.com/office/word/2010/wordprocessingInk" xmlns:wne="http://schemas.microsoft.com/office/word/2006/wordml" xmlns:wps="http://schemas.microsoft.com/office/word/2010/wordprocessingShape" mc:Ignorable="w14 w15 wp14">
   <w:body>
     <w:p>
       <w:r>
+        <w:t>Entity</w:t>
+      </w:r>
+    </w:p>
+    <w:p>
+      <w:pPr>
+        <w:rPr>
+          <w:rFonts w:hint="eastAsia"/>
+        </w:rPr>
+      </w:pPr>
+      <w:r>
         <w:t>doctor (</w:t>
       </w:r>
-      <w:proofErr w:type="spellStart"/>
       <w:r>
         <w:rPr>
           <w:u w:val="single"/>
@@ -19,164 +28,147 @@
         </w:rPr>
         <w:t>_id</w:t>
       </w:r>
-      <w:proofErr w:type="spellEnd"/>
-      <w:r>
-        <w:t xml:space="preserve">, name, department, </w:t>
-      </w:r>
-      <w:proofErr w:type="spellStart"/>
-      <w:r>
-        <w:t>start_date</w:t>
-      </w:r>
-      <w:proofErr w:type="spellEnd"/>
-      <w:r>
-        <w:t xml:space="preserve">, salary, phone, address, </w:t>
-      </w:r>
-      <w:proofErr w:type="spellStart"/>
+      <w:r>
+        <w:t xml:space="preserve">, name, department, start_date, salary, phone, address, </w:t>
+      </w:r>
       <w:r>
         <w:t>years_experience</w:t>
       </w:r>
-      <w:proofErr w:type="spellEnd"/>
       <w:r>
         <w:t xml:space="preserve">, </w:t>
       </w:r>
       <w:r>
         <w:t>specializations)</w:t>
       </w:r>
-      <w:bookmarkStart w:id="0" w:name="_GoBack"/>
-      <w:bookmarkEnd w:id="0"/>
-    </w:p>
-    <w:p>
-      <w:r>
-        <w:t xml:space="preserve">consults (notes, </w:t>
-      </w:r>
-      <w:proofErr w:type="spellStart"/>
-      <w:r>
-        <w:t>consultation_dates</w:t>
-      </w:r>
-      <w:proofErr w:type="spellEnd"/>
-      <w:r>
-        <w:t xml:space="preserve">, </w:t>
-      </w:r>
-      <w:proofErr w:type="spellStart"/>
-      <w:r>
-        <w:t>start_date</w:t>
-      </w:r>
-      <w:proofErr w:type="spellEnd"/>
-      <w:r>
-        <w:t>)</w:t>
-      </w:r>
-    </w:p>
-    <w:p>
+    </w:p>
+    <w:p>
+      <w:r>
+        <w:t xml:space="preserve">doctor_id </w:t>
+      </w:r>
+      <w:r>
+        <w:sym w:font="Wingdings" w:char="F0E0"/>
+      </w:r>
+      <w:r>
+        <w:t xml:space="preserve"> name, department, start_date, salary, phone, address, years_experience</w:t>
+      </w:r>
+    </w:p>
+    <w:p>
+      <w:pPr>
+        <w:rPr>
+          <w:rFonts w:hint="eastAsia"/>
+        </w:rPr>
+      </w:pPr>
       <w:r>
         <w:t>patient (</w:t>
       </w:r>
-      <w:proofErr w:type="spellStart"/>
       <w:r>
         <w:rPr>
           <w:u w:val="single"/>
         </w:rPr>
         <w:t>patient_id</w:t>
       </w:r>
-      <w:proofErr w:type="spellEnd"/>
       <w:r>
         <w:t>, name, insurance, phone, address)</w:t>
       </w:r>
     </w:p>
     <w:p>
       <w:r>
+        <w:rPr>
+          <w:rFonts w:hint="eastAsia"/>
+        </w:rPr>
+        <w:t>pati</w:t>
+      </w:r>
+      <w:r>
+        <w:t xml:space="preserve">ent_id </w:t>
+      </w:r>
+      <w:r>
+        <w:sym w:font="Wingdings" w:char="F0E0"/>
+      </w:r>
+      <w:r>
+        <w:t xml:space="preserve"> name, insurance, phone, address</w:t>
+      </w:r>
+    </w:p>
+    <w:p>
+      <w:r>
+        <w:t>illness (</w:t>
+      </w:r>
+      <w:r>
+        <w:rPr>
+          <w:u w:val="single"/>
+        </w:rPr>
+        <w:t>name</w:t>
+      </w:r>
+      <w:r>
+        <w:t>,</w:t>
+      </w:r>
+      <w:r>
+        <w:t xml:space="preserve"> </w:t>
+      </w:r>
+      <w:r>
+        <w:t xml:space="preserve">symptom, </w:t>
+      </w:r>
+      <w:r>
+        <w:t>emergency_</w:t>
+      </w:r>
+      <w:r>
+        <w:t>level</w:t>
+      </w:r>
+      <w:r>
+        <w:t>)</w:t>
+      </w:r>
+    </w:p>
+    <w:p>
+      <w:r>
+        <w:t xml:space="preserve">name </w:t>
+      </w:r>
+      <w:r>
+        <w:sym w:font="Wingdings" w:char="F0E0"/>
+      </w:r>
+      <w:r>
+        <w:t xml:space="preserve"> symptom, emergency</w:t>
+      </w:r>
+    </w:p>
+    <w:p>
+      <w:bookmarkStart w:id="0" w:name="_GoBack"/>
+      <w:bookmarkEnd w:id="0"/>
+    </w:p>
+    <w:p>
+      <w:r>
         <w:t>medical record (</w:t>
       </w:r>
-      <w:proofErr w:type="spellStart"/>
       <w:r>
         <w:rPr>
           <w:u w:val="single"/>
         </w:rPr>
         <w:t>issue_date</w:t>
       </w:r>
-      <w:proofErr w:type="spellEnd"/>
-      <w:r>
-        <w:t xml:space="preserve">, gender, date of birth, age, </w:t>
-      </w:r>
-      <w:proofErr w:type="spellStart"/>
-      <w:r>
-        <w:t>blood_group</w:t>
-      </w:r>
-      <w:proofErr w:type="spellEnd"/>
-      <w:r>
-        <w:t xml:space="preserve">, allergies, </w:t>
-      </w:r>
-      <w:proofErr w:type="spellStart"/>
-      <w:r>
-        <w:t>exesting_conditions</w:t>
-      </w:r>
-      <w:proofErr w:type="spellEnd"/>
-      <w:r>
-        <w:t xml:space="preserve">, </w:t>
-      </w:r>
-      <w:proofErr w:type="spellStart"/>
-      <w:r>
-        <w:t>prescribed_medication</w:t>
-      </w:r>
-      <w:proofErr w:type="spellEnd"/>
-      <w:r>
-        <w:t>)</w:t>
-      </w:r>
-    </w:p>
-    <w:p>
-      <w:r>
-        <w:t>suffer (</w:t>
-      </w:r>
-      <w:proofErr w:type="spellStart"/>
-      <w:r>
-        <w:t>from_date</w:t>
-      </w:r>
-      <w:proofErr w:type="spellEnd"/>
-      <w:r>
-        <w:t>)</w:t>
-      </w:r>
-    </w:p>
-    <w:p>
-      <w:r>
-        <w:t>illness (</w:t>
-      </w:r>
-      <w:r>
-        <w:rPr>
-          <w:u w:val="single"/>
-        </w:rPr>
-        <w:t>symptom</w:t>
-      </w:r>
-      <w:r>
-        <w:rPr>
-          <w:u w:val="single"/>
-        </w:rPr>
-        <w:t xml:space="preserve">, </w:t>
-      </w:r>
-      <w:proofErr w:type="spellStart"/>
-      <w:r>
-        <w:t>emergency_</w:t>
-      </w:r>
-      <w:r>
-        <w:t>level</w:t>
-      </w:r>
-      <w:proofErr w:type="spellEnd"/>
-      <w:r>
-        <w:t>)</w:t>
-      </w:r>
-    </w:p>
-    <w:p>
-      <w:proofErr w:type="spellStart"/>
-      <w:r>
-        <w:t>can_treat</w:t>
-      </w:r>
-      <w:proofErr w:type="spellEnd"/>
-      <w:r>
-        <w:t xml:space="preserve"> (</w:t>
-      </w:r>
-      <w:proofErr w:type="spellStart"/>
-      <w:r>
-        <w:t>available_slots</w:t>
-      </w:r>
-      <w:proofErr w:type="spellEnd"/>
+      <w:r>
+        <w:t>, gender, date of birth, age, blood_group, allergies, exesting_conditions, prescribed_medication)</w:t>
+      </w:r>
+    </w:p>
+    <w:p/>
+    <w:p>
+      <w:r>
+        <w:t>Relation</w:t>
+      </w:r>
+    </w:p>
+    <w:p>
+      <w:r>
+        <w:t>suffer (from_date)</w:t>
+      </w:r>
+    </w:p>
+    <w:p>
+      <w:r>
+        <w:t>can_treat (available_slots)</w:t>
+      </w:r>
+    </w:p>
+    <w:p>
+      <w:r>
+        <w:t xml:space="preserve">consults (notes, consultation_dates, </w:t>
+      </w:r>
+      <w:r>
+        <w:t>start_date</w:t>
+      </w:r>
       <w:r>
         <w:t>)</w:t>
       </w:r>
@@ -193,7 +185,7 @@
 </file>
 
 <file path=word/styles.xml><?xml version="1.0" encoding="utf-8"?>
-<w:styles xmlns:mc="http://schemas.openxmlformats.org/markup-compatibility/2006" xmlns:r="http://schemas.openxmlformats.org/officeDocument/2006/relationships" xmlns:w="http://schemas.openxmlformats.org/wordprocessingml/2006/main" xmlns:w14="http://schemas.microsoft.com/office/word/2010/wordml" xmlns:w15="http://schemas.microsoft.com/office/word/2012/wordml" xmlns:w16cid="http://schemas.microsoft.com/office/word/2016/wordml/cid" xmlns:w16se="http://schemas.microsoft.com/office/word/2015/wordml/symex" mc:Ignorable="w14 w15 w16se w16cid">
+<w:styles xmlns:mc="http://schemas.openxmlformats.org/markup-compatibility/2006" xmlns:r="http://schemas.openxmlformats.org/officeDocument/2006/relationships" xmlns:w="http://schemas.openxmlformats.org/wordprocessingml/2006/main" xmlns:w14="http://schemas.microsoft.com/office/word/2010/wordml" xmlns:w15="http://schemas.microsoft.com/office/word/2012/wordml" mc:Ignorable="w14 w15">
   <w:docDefaults>
     <w:rPrDefault>
       <w:rPr>
@@ -209,7 +201,7 @@
       </w:pPr>
     </w:pPrDefault>
   </w:docDefaults>
-  <w:latentStyles w:defLockedState="0" w:defUIPriority="99" w:defSemiHidden="0" w:defUnhideWhenUsed="0" w:defQFormat="0" w:count="375">
+  <w:latentStyles w:defLockedState="0" w:defUIPriority="99" w:defSemiHidden="0" w:defUnhideWhenUsed="0" w:defQFormat="0" w:count="382">
     <w:lsdException w:name="Normal" w:uiPriority="0" w:qFormat="1"/>
     <w:lsdException w:name="heading 1" w:uiPriority="9" w:qFormat="1"/>
     <w:lsdException w:name="heading 2" w:semiHidden="1" w:uiPriority="9" w:unhideWhenUsed="1" w:qFormat="1"/>
@@ -583,8 +575,6 @@
     <w:lsdException w:name="List Table 7 Colorful Accent 6" w:uiPriority="52"/>
     <w:lsdException w:name="Mention" w:semiHidden="1" w:unhideWhenUsed="1"/>
     <w:lsdException w:name="Smart Hyperlink" w:semiHidden="1" w:unhideWhenUsed="1"/>
-    <w:lsdException w:name="Hashtag" w:semiHidden="1" w:unhideWhenUsed="1"/>
-    <w:lsdException w:name="Unresolved Mention" w:semiHidden="1" w:unhideWhenUsed="1"/>
   </w:latentStyles>
   <w:style w:type="paragraph" w:default="1" w:styleId="a">
     <w:name w:val="Normal"/>

</xml_diff>